<commit_message>
Configuration file in python
</commit_message>
<xml_diff>
--- a/Fonctionnel/Inventaire/1-1-4 - Configuration - Articles - Comment utiliser des emballages.docx
+++ b/Fonctionnel/Inventaire/1-1-4 - Configuration - Articles - Comment utiliser des emballages.docx
@@ -388,17 +388,15 @@
         </w:rPr>
         <w:t xml:space="preserve">Pour pouvoir emballer des </w:t>
       </w:r>
-      <w:proofErr w:type="gramStart"/>
-      <w:r>
-        <w:rPr>
-          <w:rFonts w:ascii="Times New Roman" w:eastAsia="Times New Roman" w:hAnsi="Times New Roman" w:cs="Times New Roman"/>
-          <w:sz w:val="24"/>
-          <w:szCs w:val="24"/>
-          <w:lang w:eastAsia="fr-FR"/>
-        </w:rPr>
-        <w:t>articles ,</w:t>
-      </w:r>
-      <w:proofErr w:type="gramEnd"/>
+      <w:r>
+        <w:rPr>
+          <w:rFonts w:ascii="Times New Roman" w:eastAsia="Times New Roman" w:hAnsi="Times New Roman" w:cs="Times New Roman"/>
+          <w:sz w:val="24"/>
+          <w:szCs w:val="24"/>
+          <w:lang w:eastAsia="fr-FR"/>
+        </w:rPr>
+        <w:t>articles,</w:t>
+      </w:r>
       <w:r>
         <w:rPr>
           <w:rFonts w:ascii="Times New Roman" w:eastAsia="Times New Roman" w:hAnsi="Times New Roman" w:cs="Times New Roman"/>
@@ -511,30 +509,17 @@
           <w:szCs w:val="24"/>
           <w:lang w:eastAsia="fr-FR"/>
         </w:rPr>
-        <w:t xml:space="preserve">Dans l'onglet </w:t>
-      </w:r>
-      <w:proofErr w:type="spellStart"/>
-      <w:r>
-        <w:rPr>
-          <w:rFonts w:ascii="Times New Roman" w:eastAsia="Times New Roman" w:hAnsi="Times New Roman" w:cs="Times New Roman"/>
-          <w:sz w:val="24"/>
-          <w:szCs w:val="24"/>
-          <w:lang w:eastAsia="fr-FR"/>
-        </w:rPr>
-        <w:t>Opérations</w:t>
-      </w:r>
-      <w:proofErr w:type="gramStart"/>
-      <w:r>
-        <w:rPr>
-          <w:rFonts w:ascii="Times New Roman" w:eastAsia="Times New Roman" w:hAnsi="Times New Roman" w:cs="Times New Roman"/>
-          <w:sz w:val="24"/>
-          <w:szCs w:val="24"/>
-          <w:lang w:eastAsia="fr-FR"/>
-        </w:rPr>
-        <w:t>,ouvez</w:t>
-      </w:r>
-      <w:proofErr w:type="spellEnd"/>
-      <w:proofErr w:type="gramEnd"/>
+        <w:t>Dans l'onglet Opérations,</w:t>
+      </w:r>
+      <w:r>
+        <w:rPr>
+          <w:rFonts w:ascii="Times New Roman" w:eastAsia="Times New Roman" w:hAnsi="Times New Roman" w:cs="Times New Roman"/>
+          <w:sz w:val="24"/>
+          <w:szCs w:val="24"/>
+          <w:lang w:eastAsia="fr-FR"/>
+        </w:rPr>
+        <w:t xml:space="preserve"> vous pouvez</w:t>
+      </w:r>
       <w:r>
         <w:rPr>
           <w:rFonts w:ascii="Times New Roman" w:eastAsia="Times New Roman" w:hAnsi="Times New Roman" w:cs="Times New Roman"/>
@@ -710,17 +695,15 @@
         </w:rPr>
         <w:t xml:space="preserve">Répétez les mêmes étapes pour </w:t>
       </w:r>
-      <w:proofErr w:type="gramStart"/>
-      <w:r>
-        <w:rPr>
-          <w:rFonts w:ascii="Times New Roman" w:eastAsia="Times New Roman" w:hAnsi="Times New Roman" w:cs="Times New Roman"/>
-          <w:sz w:val="24"/>
-          <w:szCs w:val="24"/>
-          <w:lang w:eastAsia="fr-FR"/>
-        </w:rPr>
-        <w:t>les autres article</w:t>
-      </w:r>
-      <w:proofErr w:type="gramEnd"/>
+      <w:r>
+        <w:rPr>
+          <w:rFonts w:ascii="Times New Roman" w:eastAsia="Times New Roman" w:hAnsi="Times New Roman" w:cs="Times New Roman"/>
+          <w:sz w:val="24"/>
+          <w:szCs w:val="24"/>
+          <w:lang w:eastAsia="fr-FR"/>
+        </w:rPr>
+        <w:t>les autres articles</w:t>
+      </w:r>
       <w:r>
         <w:rPr>
           <w:rFonts w:ascii="Times New Roman" w:eastAsia="Times New Roman" w:hAnsi="Times New Roman" w:cs="Times New Roman"/>

</xml_diff>